<commit_message>
Fixed some small nits in the maze lesson plan
</commit_message>
<xml_diff>
--- a/CourseMaterials/02_scratch/02_maze/user_maze.docx
+++ b/CourseMaterials/02_scratch/02_maze/user_maze.docx
@@ -131,7 +131,7 @@
           <w:color w:val="000000"/>
         </w:rPr>
         <w:drawing>
-          <wp:anchor distT="0" distB="0" distL="114300" distR="114300" simplePos="0" relativeHeight="251660288" behindDoc="0" locked="0" layoutInCell="1" allowOverlap="1" wp14:anchorId="571F0205" wp14:editId="4647B622">
+          <wp:anchor distT="0" distB="0" distL="114300" distR="114300" simplePos="0" relativeHeight="251660288" behindDoc="0" locked="0" layoutInCell="1" allowOverlap="1" wp14:anchorId="571F0205" wp14:editId="2DA19CF6">
             <wp:simplePos x="0" y="0"/>
             <wp:positionH relativeFrom="column">
               <wp:posOffset>2755900</wp:posOffset>
@@ -262,7 +262,69 @@
           <w:color w:val="000000"/>
         </w:rPr>
         <w:drawing>
-          <wp:anchor distT="0" distB="0" distL="114300" distR="114300" simplePos="0" relativeHeight="251658240" behindDoc="0" locked="0" layoutInCell="1" allowOverlap="1" wp14:anchorId="5D192DAA" wp14:editId="71C2ECAD">
+          <wp:anchor distT="0" distB="0" distL="114300" distR="114300" simplePos="0" relativeHeight="251662336" behindDoc="0" locked="0" layoutInCell="1" allowOverlap="1" wp14:anchorId="7BA76A76" wp14:editId="18BD34DC">
+            <wp:simplePos x="0" y="0"/>
+            <wp:positionH relativeFrom="column">
+              <wp:posOffset>1625600</wp:posOffset>
+            </wp:positionH>
+            <wp:positionV relativeFrom="paragraph">
+              <wp:posOffset>171450</wp:posOffset>
+            </wp:positionV>
+            <wp:extent cx="1003300" cy="439462"/>
+            <wp:effectExtent l="0" t="0" r="0" b="5080"/>
+            <wp:wrapNone/>
+            <wp:docPr id="2073061839" name="Picture 1" descr="A blue and white rectangular sign with white text&#10;&#10;Description automatically generated"/>
+            <wp:cNvGraphicFramePr>
+              <a:graphicFrameLocks xmlns:a="http://schemas.openxmlformats.org/drawingml/2006/main" noChangeAspect="1"/>
+            </wp:cNvGraphicFramePr>
+            <a:graphic xmlns:a="http://schemas.openxmlformats.org/drawingml/2006/main">
+              <a:graphicData uri="http://schemas.openxmlformats.org/drawingml/2006/picture">
+                <pic:pic xmlns:pic="http://schemas.openxmlformats.org/drawingml/2006/picture">
+                  <pic:nvPicPr>
+                    <pic:cNvPr id="2073061839" name="Picture 1" descr="A blue and white rectangular sign with white text&#10;&#10;Description automatically generated"/>
+                    <pic:cNvPicPr/>
+                  </pic:nvPicPr>
+                  <pic:blipFill>
+                    <a:blip r:embed="rId7" cstate="print">
+                      <a:extLst>
+                        <a:ext uri="{28A0092B-C50C-407E-A947-70E740481C1C}">
+                          <a14:useLocalDpi xmlns:a14="http://schemas.microsoft.com/office/drawing/2010/main" val="0"/>
+                        </a:ext>
+                      </a:extLst>
+                    </a:blip>
+                    <a:stretch>
+                      <a:fillRect/>
+                    </a:stretch>
+                  </pic:blipFill>
+                  <pic:spPr>
+                    <a:xfrm>
+                      <a:off x="0" y="0"/>
+                      <a:ext cx="1003300" cy="439462"/>
+                    </a:xfrm>
+                    <a:prstGeom prst="rect">
+                      <a:avLst/>
+                    </a:prstGeom>
+                  </pic:spPr>
+                </pic:pic>
+              </a:graphicData>
+            </a:graphic>
+            <wp14:sizeRelH relativeFrom="page">
+              <wp14:pctWidth>0</wp14:pctWidth>
+            </wp14:sizeRelH>
+            <wp14:sizeRelV relativeFrom="page">
+              <wp14:pctHeight>0</wp14:pctHeight>
+            </wp14:sizeRelV>
+          </wp:anchor>
+        </w:drawing>
+      </w:r>
+      <w:r>
+        <w:rPr>
+          <w:rFonts w:ascii="Garamond" w:hAnsi="Garamond"/>
+          <w:noProof/>
+          <w:color w:val="000000"/>
+        </w:rPr>
+        <w:drawing>
+          <wp:anchor distT="0" distB="0" distL="114300" distR="114300" simplePos="0" relativeHeight="251658240" behindDoc="0" locked="0" layoutInCell="1" allowOverlap="1" wp14:anchorId="5D192DAA" wp14:editId="28607D8C">
             <wp:simplePos x="0" y="0"/>
             <wp:positionH relativeFrom="column">
               <wp:posOffset>4165600</wp:posOffset>
@@ -285,7 +347,7 @@
                     <pic:cNvPicPr/>
                   </pic:nvPicPr>
                   <pic:blipFill>
-                    <a:blip r:embed="rId7" cstate="print">
+                    <a:blip r:embed="rId8" cstate="print">
                       <a:extLst>
                         <a:ext uri="{28A0092B-C50C-407E-A947-70E740481C1C}">
                           <a14:useLocalDpi xmlns:a14="http://schemas.microsoft.com/office/drawing/2010/main" val="0"/>
@@ -317,6 +379,20 @@
           </wp:anchor>
         </w:drawing>
       </w:r>
+    </w:p>
+    <w:p>
+      <w:pPr>
+        <w:rPr>
+          <w:rFonts w:ascii="Garamond" w:hAnsi="Garamond"/>
+        </w:rPr>
+      </w:pPr>
+    </w:p>
+    <w:p>
+      <w:pPr>
+        <w:rPr>
+          <w:rFonts w:ascii="Garamond" w:hAnsi="Garamond"/>
+        </w:rPr>
+      </w:pPr>
       <w:r>
         <w:rPr>
           <w:rFonts w:ascii="Garamond" w:hAnsi="Garamond"/>
@@ -324,83 +400,7 @@
           <w:color w:val="000000"/>
         </w:rPr>
         <w:drawing>
-          <wp:anchor distT="0" distB="0" distL="114300" distR="114300" simplePos="0" relativeHeight="251662336" behindDoc="0" locked="0" layoutInCell="1" allowOverlap="1" wp14:anchorId="6C7A1E82" wp14:editId="68395073">
-            <wp:simplePos x="0" y="0"/>
-            <wp:positionH relativeFrom="column">
-              <wp:posOffset>1536700</wp:posOffset>
-            </wp:positionH>
-            <wp:positionV relativeFrom="paragraph">
-              <wp:posOffset>127000</wp:posOffset>
-            </wp:positionV>
-            <wp:extent cx="1062498" cy="495300"/>
-            <wp:effectExtent l="0" t="0" r="4445" b="0"/>
-            <wp:wrapNone/>
-            <wp:docPr id="1335519367" name="Picture 5" descr="A blue rectangular sign with white text&#10;&#10;Description automatically generated"/>
-            <wp:cNvGraphicFramePr>
-              <a:graphicFrameLocks xmlns:a="http://schemas.openxmlformats.org/drawingml/2006/main" noChangeAspect="1"/>
-            </wp:cNvGraphicFramePr>
-            <a:graphic xmlns:a="http://schemas.openxmlformats.org/drawingml/2006/main">
-              <a:graphicData uri="http://schemas.openxmlformats.org/drawingml/2006/picture">
-                <pic:pic xmlns:pic="http://schemas.openxmlformats.org/drawingml/2006/picture">
-                  <pic:nvPicPr>
-                    <pic:cNvPr id="1335519367" name="Picture 5" descr="A blue rectangular sign with white text&#10;&#10;Description automatically generated"/>
-                    <pic:cNvPicPr/>
-                  </pic:nvPicPr>
-                  <pic:blipFill>
-                    <a:blip r:embed="rId8" cstate="print">
-                      <a:extLst>
-                        <a:ext uri="{28A0092B-C50C-407E-A947-70E740481C1C}">
-                          <a14:useLocalDpi xmlns:a14="http://schemas.microsoft.com/office/drawing/2010/main" val="0"/>
-                        </a:ext>
-                      </a:extLst>
-                    </a:blip>
-                    <a:stretch>
-                      <a:fillRect/>
-                    </a:stretch>
-                  </pic:blipFill>
-                  <pic:spPr>
-                    <a:xfrm>
-                      <a:off x="0" y="0"/>
-                      <a:ext cx="1062498" cy="495300"/>
-                    </a:xfrm>
-                    <a:prstGeom prst="rect">
-                      <a:avLst/>
-                    </a:prstGeom>
-                  </pic:spPr>
-                </pic:pic>
-              </a:graphicData>
-            </a:graphic>
-            <wp14:sizeRelH relativeFrom="page">
-              <wp14:pctWidth>0</wp14:pctWidth>
-            </wp14:sizeRelH>
-            <wp14:sizeRelV relativeFrom="page">
-              <wp14:pctHeight>0</wp14:pctHeight>
-            </wp14:sizeRelV>
-          </wp:anchor>
-        </w:drawing>
-      </w:r>
-    </w:p>
-    <w:p>
-      <w:pPr>
-        <w:rPr>
-          <w:rFonts w:ascii="Garamond" w:hAnsi="Garamond"/>
-        </w:rPr>
-      </w:pPr>
-    </w:p>
-    <w:p>
-      <w:pPr>
-        <w:rPr>
-          <w:rFonts w:ascii="Garamond" w:hAnsi="Garamond"/>
-        </w:rPr>
-      </w:pPr>
-      <w:r>
-        <w:rPr>
-          <w:rFonts w:ascii="Garamond" w:hAnsi="Garamond"/>
-          <w:noProof/>
-          <w:color w:val="000000"/>
-        </w:rPr>
-        <w:drawing>
-          <wp:anchor distT="0" distB="0" distL="114300" distR="114300" simplePos="0" relativeHeight="251661312" behindDoc="0" locked="0" layoutInCell="1" allowOverlap="1" wp14:anchorId="745B2EDD" wp14:editId="70257653">
+          <wp:anchor distT="0" distB="0" distL="114300" distR="114300" simplePos="0" relativeHeight="251661312" behindDoc="0" locked="0" layoutInCell="1" allowOverlap="1" wp14:anchorId="745B2EDD" wp14:editId="49FA74D2">
             <wp:simplePos x="0" y="0"/>
             <wp:positionH relativeFrom="column">
               <wp:posOffset>4368800</wp:posOffset>
@@ -503,7 +503,7 @@
           <w:color w:val="000000"/>
           <w:highlight w:val="lightGray"/>
         </w:rPr>
-        <w:t>change x/y</w:t>
+        <w:t>move</w:t>
       </w:r>
       <w:r>
         <w:rPr>
@@ -850,13 +850,7 @@
         <w:rPr>
           <w:rFonts w:ascii="Garamond" w:hAnsi="Garamond"/>
         </w:rPr>
-        <w:t xml:space="preserve">the program return the sprite back to the beginning whenever it touches </w:t>
-      </w:r>
-      <w:r>
-        <w:rPr>
-          <w:rFonts w:ascii="Garamond" w:hAnsi="Garamond"/>
-        </w:rPr>
-        <w:t>the edge</w:t>
+        <w:t>the program return the sprite back to the beginning whenever it touches the edge</w:t>
       </w:r>
     </w:p>
     <w:p>

</xml_diff>

<commit_message>
Update user-maze lesson plan
Can _barely_ get it into a 45 minute block
</commit_message>
<xml_diff>
--- a/CourseMaterials/02_scratch/02_maze/user_maze.docx
+++ b/CourseMaterials/02_scratch/02_maze/user_maze.docx
@@ -131,7 +131,7 @@
           <w:color w:val="000000"/>
         </w:rPr>
         <w:drawing>
-          <wp:anchor distT="0" distB="0" distL="114300" distR="114300" simplePos="0" relativeHeight="251660288" behindDoc="0" locked="0" layoutInCell="1" allowOverlap="1" wp14:anchorId="571F0205" wp14:editId="2DA19CF6">
+          <wp:anchor distT="0" distB="0" distL="114300" distR="114300" simplePos="0" relativeHeight="251660288" behindDoc="0" locked="0" layoutInCell="1" allowOverlap="1" wp14:anchorId="571F0205" wp14:editId="10221A8B">
             <wp:simplePos x="0" y="0"/>
             <wp:positionH relativeFrom="column">
               <wp:posOffset>2755900</wp:posOffset>
@@ -324,7 +324,7 @@
           <w:color w:val="000000"/>
         </w:rPr>
         <w:drawing>
-          <wp:anchor distT="0" distB="0" distL="114300" distR="114300" simplePos="0" relativeHeight="251658240" behindDoc="0" locked="0" layoutInCell="1" allowOverlap="1" wp14:anchorId="5D192DAA" wp14:editId="28607D8C">
+          <wp:anchor distT="0" distB="0" distL="114300" distR="114300" simplePos="0" relativeHeight="251658240" behindDoc="0" locked="0" layoutInCell="1" allowOverlap="1" wp14:anchorId="5D192DAA" wp14:editId="6C839CC5">
             <wp:simplePos x="0" y="0"/>
             <wp:positionH relativeFrom="column">
               <wp:posOffset>4165600</wp:posOffset>
@@ -400,7 +400,7 @@
           <w:color w:val="000000"/>
         </w:rPr>
         <w:drawing>
-          <wp:anchor distT="0" distB="0" distL="114300" distR="114300" simplePos="0" relativeHeight="251661312" behindDoc="0" locked="0" layoutInCell="1" allowOverlap="1" wp14:anchorId="745B2EDD" wp14:editId="49FA74D2">
+          <wp:anchor distT="0" distB="0" distL="114300" distR="114300" simplePos="0" relativeHeight="251661312" behindDoc="0" locked="0" layoutInCell="1" allowOverlap="1" wp14:anchorId="745B2EDD" wp14:editId="3211B619">
             <wp:simplePos x="0" y="0"/>
             <wp:positionH relativeFrom="column">
               <wp:posOffset>4368800</wp:posOffset>
@@ -512,7 +512,6 @@
         </w:rPr>
         <w:t xml:space="preserve">, </w:t>
       </w:r>
-      <w:proofErr w:type="gramStart"/>
       <w:r>
         <w:rPr>
           <w:rFonts w:ascii="Menlo" w:hAnsi="Menlo" w:cs="Menlo"/>
@@ -526,22 +525,7 @@
           <w:rFonts w:ascii="Garamond" w:hAnsi="Garamond"/>
           <w:color w:val="000000"/>
         </w:rPr>
-        <w:t xml:space="preserve"> </w:t>
-      </w:r>
-      <w:r>
-        <w:rPr>
-          <w:rFonts w:ascii="Garamond" w:hAnsi="Garamond"/>
-          <w:color w:val="000000"/>
-        </w:rPr>
-        <w:t>,</w:t>
-      </w:r>
-      <w:proofErr w:type="gramEnd"/>
-      <w:r>
-        <w:rPr>
-          <w:rFonts w:ascii="Garamond" w:hAnsi="Garamond"/>
-          <w:color w:val="000000"/>
-        </w:rPr>
-        <w:t xml:space="preserve"> and </w:t>
+        <w:t xml:space="preserve">, and </w:t>
       </w:r>
       <w:r>
         <w:rPr>
@@ -1035,9 +1019,32 @@
     <w:p>
       <w:pPr>
         <w:ind w:firstLine="540"/>
-        <w:rPr>
-          <w:rFonts w:ascii="Garamond" w:hAnsi="Garamond"/>
-        </w:rPr>
+      </w:pPr>
+      <w:r>
+        <w:t>□</w:t>
+      </w:r>
+      <w:r>
+        <w:rPr>
+          <w:rFonts w:ascii="Garamond" w:hAnsi="Garamond"/>
+        </w:rPr>
+        <w:t xml:space="preserve"> </w:t>
+      </w:r>
+      <w:r>
+        <w:rPr>
+          <w:rFonts w:ascii="Garamond" w:hAnsi="Garamond"/>
+        </w:rPr>
+        <w:t>Add</w:t>
+      </w:r>
+      <w:r>
+        <w:rPr>
+          <w:rFonts w:ascii="Garamond" w:hAnsi="Garamond"/>
+        </w:rPr>
+        <w:t xml:space="preserve"> a timer and give extra nice feedback if the user completes the level within a certain time</w:t>
+      </w:r>
+    </w:p>
+    <w:p>
+      <w:pPr>
+        <w:ind w:firstLine="540"/>
       </w:pPr>
       <w:r>
         <w:t xml:space="preserve">□ </w:t>

</xml_diff>

<commit_message>
Make user maze instructions easier to follow
</commit_message>
<xml_diff>
--- a/CourseMaterials/02_scratch/02_maze/user_maze.docx
+++ b/CourseMaterials/02_scratch/02_maze/user_maze.docx
@@ -131,7 +131,7 @@
           <w:color w:val="000000"/>
         </w:rPr>
         <w:drawing>
-          <wp:anchor distT="0" distB="0" distL="114300" distR="114300" simplePos="0" relativeHeight="251660288" behindDoc="0" locked="0" layoutInCell="1" allowOverlap="1" wp14:anchorId="571F0205" wp14:editId="10221A8B">
+          <wp:anchor distT="0" distB="0" distL="114300" distR="114300" simplePos="0" relativeHeight="251660288" behindDoc="0" locked="0" layoutInCell="1" allowOverlap="1" wp14:anchorId="571F0205" wp14:editId="02B3644F">
             <wp:simplePos x="0" y="0"/>
             <wp:positionH relativeFrom="column">
               <wp:posOffset>2755900</wp:posOffset>
@@ -324,7 +324,7 @@
           <w:color w:val="000000"/>
         </w:rPr>
         <w:drawing>
-          <wp:anchor distT="0" distB="0" distL="114300" distR="114300" simplePos="0" relativeHeight="251658240" behindDoc="0" locked="0" layoutInCell="1" allowOverlap="1" wp14:anchorId="5D192DAA" wp14:editId="6C839CC5">
+          <wp:anchor distT="0" distB="0" distL="114300" distR="114300" simplePos="0" relativeHeight="251658240" behindDoc="0" locked="0" layoutInCell="1" allowOverlap="1" wp14:anchorId="5D192DAA" wp14:editId="231F4C00">
             <wp:simplePos x="0" y="0"/>
             <wp:positionH relativeFrom="column">
               <wp:posOffset>4165600</wp:posOffset>
@@ -400,7 +400,7 @@
           <w:color w:val="000000"/>
         </w:rPr>
         <w:drawing>
-          <wp:anchor distT="0" distB="0" distL="114300" distR="114300" simplePos="0" relativeHeight="251661312" behindDoc="0" locked="0" layoutInCell="1" allowOverlap="1" wp14:anchorId="745B2EDD" wp14:editId="3211B619">
+          <wp:anchor distT="0" distB="0" distL="114300" distR="114300" simplePos="0" relativeHeight="251661312" behindDoc="0" locked="0" layoutInCell="1" allowOverlap="1" wp14:anchorId="745B2EDD" wp14:editId="7899109D">
             <wp:simplePos x="0" y="0"/>
             <wp:positionH relativeFrom="column">
               <wp:posOffset>4368800</wp:posOffset>
@@ -533,7 +533,7 @@
           <w:color w:val="000000"/>
           <w:highlight w:val="lightGray"/>
         </w:rPr>
-        <w:t>if/else</w:t>
+        <w:t>if</w:t>
       </w:r>
       <w:r>
         <w:rPr>
@@ -692,12 +692,21 @@
     <w:p>
       <w:pPr>
         <w:ind w:firstLine="540"/>
-        <w:rPr>
-          <w:rFonts w:ascii="Garamond" w:hAnsi="Garamond"/>
-        </w:rPr>
-      </w:pPr>
-      <w:r>
-        <w:t>□</w:t>
+      </w:pPr>
+      <w:r>
+        <w:t xml:space="preserve">□ </w:t>
+      </w:r>
+      <w:r>
+        <w:rPr>
+          <w:rFonts w:ascii="Garamond" w:hAnsi="Garamond"/>
+        </w:rPr>
+        <w:t xml:space="preserve">Make </w:t>
+      </w:r>
+      <w:r>
+        <w:rPr>
+          <w:rFonts w:ascii="Garamond" w:hAnsi="Garamond"/>
+        </w:rPr>
+        <w:t>the</w:t>
       </w:r>
       <w:r>
         <w:rPr>
@@ -709,18 +718,15 @@
         <w:rPr>
           <w:rFonts w:ascii="Garamond" w:hAnsi="Garamond"/>
         </w:rPr>
-        <w:t xml:space="preserve">Make the program </w:t>
-      </w:r>
-      <w:r>
-        <w:rPr>
-          <w:rFonts w:ascii="Garamond" w:hAnsi="Garamond"/>
-        </w:rPr>
-        <w:t>have the sprite point in the proper direction</w:t>
+        <w:t>program leave a line behind wherever the sprite goes</w:t>
       </w:r>
     </w:p>
     <w:p>
       <w:pPr>
         <w:ind w:firstLine="540"/>
+        <w:rPr>
+          <w:rFonts w:ascii="Garamond" w:hAnsi="Garamond"/>
+        </w:rPr>
       </w:pPr>
       <w:r>
         <w:t xml:space="preserve">□ </w:t>
@@ -729,13 +735,131 @@
         <w:rPr>
           <w:rFonts w:ascii="Garamond" w:hAnsi="Garamond"/>
         </w:rPr>
+        <w:t xml:space="preserve">Make the </w:t>
+      </w:r>
+      <w:r>
+        <w:rPr>
+          <w:rFonts w:ascii="Garamond" w:hAnsi="Garamond"/>
+        </w:rPr>
+        <w:t>program say “Woohoo</w:t>
+      </w:r>
+      <w:r>
+        <w:rPr>
+          <w:rFonts w:ascii="Garamond" w:hAnsi="Garamond"/>
+        </w:rPr>
+        <w:t>!!!</w:t>
+      </w:r>
+      <w:r>
+        <w:rPr>
+          <w:rFonts w:ascii="Garamond" w:hAnsi="Garamond"/>
+        </w:rPr>
+        <w:t>” when the sprite gets to the end of the maze</w:t>
+      </w:r>
+    </w:p>
+    <w:p>
+      <w:pPr>
+        <w:ind w:firstLine="540"/>
+        <w:rPr>
+          <w:rFonts w:ascii="Garamond" w:hAnsi="Garamond"/>
+        </w:rPr>
+      </w:pPr>
+      <w:r>
+        <w:t xml:space="preserve">□ </w:t>
+      </w:r>
+      <w:r>
+        <w:rPr>
+          <w:rFonts w:ascii="Garamond" w:hAnsi="Garamond"/>
+        </w:rPr>
         <w:t xml:space="preserve">Make </w:t>
       </w:r>
       <w:r>
         <w:rPr>
           <w:rFonts w:ascii="Garamond" w:hAnsi="Garamond"/>
         </w:rPr>
-        <w:t>the</w:t>
+        <w:t xml:space="preserve">the program return the sprite back to the beginning whenever it touches a </w:t>
+      </w:r>
+      <w:r>
+        <w:rPr>
+          <w:rFonts w:ascii="Garamond" w:hAnsi="Garamond"/>
+        </w:rPr>
+        <w:t>maze wall</w:t>
+      </w:r>
+    </w:p>
+    <w:p>
+      <w:pPr>
+        <w:ind w:firstLine="540"/>
+        <w:rPr>
+          <w:rFonts w:ascii="Garamond" w:hAnsi="Garamond"/>
+        </w:rPr>
+      </w:pPr>
+      <w:r>
+        <w:t xml:space="preserve">□ </w:t>
+      </w:r>
+      <w:r>
+        <w:rPr>
+          <w:rFonts w:ascii="Garamond" w:hAnsi="Garamond"/>
+        </w:rPr>
+        <w:t xml:space="preserve">Make </w:t>
+      </w:r>
+      <w:r>
+        <w:rPr>
+          <w:rFonts w:ascii="Garamond" w:hAnsi="Garamond"/>
+        </w:rPr>
+        <w:t>the program return the sprite back to the beginning whenever it touches the edge</w:t>
+      </w:r>
+    </w:p>
+    <w:p>
+      <w:pPr>
+        <w:ind w:firstLine="540"/>
+        <w:rPr>
+          <w:rFonts w:ascii="Garamond" w:hAnsi="Garamond"/>
+        </w:rPr>
+      </w:pPr>
+      <w:r>
+        <w:t xml:space="preserve">□ </w:t>
+      </w:r>
+      <w:r>
+        <w:rPr>
+          <w:rFonts w:ascii="Garamond" w:hAnsi="Garamond"/>
+        </w:rPr>
+        <w:t>Make the s</w:t>
+      </w:r>
+      <w:r>
+        <w:rPr>
+          <w:rFonts w:ascii="Garamond" w:hAnsi="Garamond"/>
+        </w:rPr>
+        <w:t>p</w:t>
+      </w:r>
+      <w:r>
+        <w:rPr>
+          <w:rFonts w:ascii="Garamond" w:hAnsi="Garamond"/>
+        </w:rPr>
+        <w:t>r</w:t>
+      </w:r>
+      <w:r>
+        <w:rPr>
+          <w:rFonts w:ascii="Garamond" w:hAnsi="Garamond"/>
+        </w:rPr>
+        <w:t>it</w:t>
+      </w:r>
+      <w:r>
+        <w:rPr>
+          <w:rFonts w:ascii="Garamond" w:hAnsi="Garamond"/>
+        </w:rPr>
+        <w:t xml:space="preserve">e </w:t>
+      </w:r>
+      <w:r>
+        <w:rPr>
+          <w:rFonts w:ascii="Garamond" w:hAnsi="Garamond"/>
+        </w:rPr>
+        <w:t xml:space="preserve">use the </w:t>
+      </w:r>
+      <w:r>
+        <w:rPr>
+          <w:rFonts w:ascii="Menlo" w:hAnsi="Menlo" w:cs="Menlo"/>
+          <w:highlight w:val="lightGray"/>
+        </w:rPr>
+        <w:t>next costume</w:t>
       </w:r>
       <w:r>
         <w:rPr>
@@ -747,135 +871,7 @@
         <w:rPr>
           <w:rFonts w:ascii="Garamond" w:hAnsi="Garamond"/>
         </w:rPr>
-        <w:t>program leave a line behind wherever the sprite goes</w:t>
-      </w:r>
-    </w:p>
-    <w:p>
-      <w:pPr>
-        <w:ind w:firstLine="540"/>
-        <w:rPr>
-          <w:rFonts w:ascii="Garamond" w:hAnsi="Garamond"/>
-        </w:rPr>
-      </w:pPr>
-      <w:r>
-        <w:t xml:space="preserve">□ </w:t>
-      </w:r>
-      <w:r>
-        <w:rPr>
-          <w:rFonts w:ascii="Garamond" w:hAnsi="Garamond"/>
-        </w:rPr>
-        <w:t xml:space="preserve">Make the </w:t>
-      </w:r>
-      <w:r>
-        <w:rPr>
-          <w:rFonts w:ascii="Garamond" w:hAnsi="Garamond"/>
-        </w:rPr>
-        <w:t>program say “Woohoo</w:t>
-      </w:r>
-      <w:r>
-        <w:rPr>
-          <w:rFonts w:ascii="Garamond" w:hAnsi="Garamond"/>
-        </w:rPr>
-        <w:t>!!!</w:t>
-      </w:r>
-      <w:r>
-        <w:rPr>
-          <w:rFonts w:ascii="Garamond" w:hAnsi="Garamond"/>
-        </w:rPr>
-        <w:t>” when the sprite gets to the end of the maze</w:t>
-      </w:r>
-    </w:p>
-    <w:p>
-      <w:pPr>
-        <w:ind w:firstLine="540"/>
-        <w:rPr>
-          <w:rFonts w:ascii="Garamond" w:hAnsi="Garamond"/>
-        </w:rPr>
-      </w:pPr>
-      <w:r>
-        <w:t xml:space="preserve">□ </w:t>
-      </w:r>
-      <w:r>
-        <w:rPr>
-          <w:rFonts w:ascii="Garamond" w:hAnsi="Garamond"/>
-        </w:rPr>
-        <w:t xml:space="preserve">Make </w:t>
-      </w:r>
-      <w:r>
-        <w:rPr>
-          <w:rFonts w:ascii="Garamond" w:hAnsi="Garamond"/>
-        </w:rPr>
-        <w:t xml:space="preserve">the program return the sprite back to the beginning whenever it touches a </w:t>
-      </w:r>
-      <w:r>
-        <w:rPr>
-          <w:rFonts w:ascii="Garamond" w:hAnsi="Garamond"/>
-        </w:rPr>
-        <w:t>maze wall</w:t>
-      </w:r>
-    </w:p>
-    <w:p>
-      <w:pPr>
-        <w:ind w:firstLine="540"/>
-        <w:rPr>
-          <w:rFonts w:ascii="Garamond" w:hAnsi="Garamond"/>
-        </w:rPr>
-      </w:pPr>
-      <w:r>
-        <w:t xml:space="preserve">□ </w:t>
-      </w:r>
-      <w:r>
-        <w:rPr>
-          <w:rFonts w:ascii="Garamond" w:hAnsi="Garamond"/>
-        </w:rPr>
-        <w:t xml:space="preserve">Make </w:t>
-      </w:r>
-      <w:r>
-        <w:rPr>
-          <w:rFonts w:ascii="Garamond" w:hAnsi="Garamond"/>
-        </w:rPr>
-        <w:t>the program return the sprite back to the beginning whenever it touches the edge</w:t>
-      </w:r>
-    </w:p>
-    <w:p>
-      <w:pPr>
-        <w:ind w:firstLine="540"/>
-        <w:rPr>
-          <w:rFonts w:ascii="Garamond" w:hAnsi="Garamond"/>
-        </w:rPr>
-      </w:pPr>
-      <w:r>
-        <w:t xml:space="preserve">□ </w:t>
-      </w:r>
-      <w:r>
-        <w:rPr>
-          <w:rFonts w:ascii="Garamond" w:hAnsi="Garamond"/>
-        </w:rPr>
-        <w:t>Make the s</w:t>
-      </w:r>
-      <w:r>
-        <w:rPr>
-          <w:rFonts w:ascii="Garamond" w:hAnsi="Garamond"/>
-        </w:rPr>
-        <w:t>p</w:t>
-      </w:r>
-      <w:r>
-        <w:rPr>
-          <w:rFonts w:ascii="Garamond" w:hAnsi="Garamond"/>
-        </w:rPr>
-        <w:t>r</w:t>
-      </w:r>
-      <w:r>
-        <w:rPr>
-          <w:rFonts w:ascii="Garamond" w:hAnsi="Garamond"/>
-        </w:rPr>
-        <w:t>it</w:t>
-      </w:r>
-      <w:r>
-        <w:rPr>
-          <w:rFonts w:ascii="Garamond" w:hAnsi="Garamond"/>
-        </w:rPr>
-        <w:t xml:space="preserve">e switch between costumes </w:t>
+        <w:t xml:space="preserve">block </w:t>
       </w:r>
       <w:r>
         <w:rPr>
@@ -887,7 +883,7 @@
         <w:rPr>
           <w:rFonts w:ascii="Garamond" w:hAnsi="Garamond"/>
         </w:rPr>
-        <w:t xml:space="preserve"> it moves to make it look like</w:t>
+        <w:t xml:space="preserve"> it moves to look like</w:t>
       </w:r>
       <w:r>
         <w:rPr>
@@ -992,20 +988,38 @@
           <w:rFonts w:ascii="Garamond" w:hAnsi="Garamond"/>
         </w:rPr>
         <w:tab/>
-        <w:t xml:space="preserve">    Hint: You will need to program the “stage” and use </w:t>
+        <w:t xml:space="preserve">    Hint: You will need to use </w:t>
+      </w:r>
+      <w:r>
+        <w:rPr>
+          <w:rFonts w:ascii="Garamond" w:hAnsi="Garamond"/>
+        </w:rPr>
+        <w:t xml:space="preserve">the </w:t>
       </w:r>
       <w:r>
         <w:rPr>
           <w:rFonts w:ascii="Menlo" w:hAnsi="Menlo" w:cs="Menlo"/>
-          <w:color w:val="000000"/>
           <w:highlight w:val="lightGray"/>
         </w:rPr>
-        <w:t>broadcast</w:t>
-      </w:r>
-      <w:r>
-        <w:rPr>
-          <w:rFonts w:ascii="Garamond" w:hAnsi="Garamond"/>
-          <w:color w:val="000000"/>
+        <w:t>switch backdrop to</w:t>
+      </w:r>
+      <w:r>
+        <w:rPr>
+          <w:rFonts w:ascii="Garamond" w:hAnsi="Garamond"/>
+        </w:rPr>
+        <w:t xml:space="preserve"> block</w:t>
+      </w:r>
+    </w:p>
+    <w:p>
+      <w:pPr>
+        <w:ind w:firstLine="540"/>
+      </w:pPr>
+      <w:r>
+        <w:t>□</w:t>
+      </w:r>
+      <w:r>
+        <w:rPr>
+          <w:rFonts w:ascii="Garamond" w:hAnsi="Garamond"/>
         </w:rPr>
         <w:t xml:space="preserve"> </w:t>
       </w:r>
@@ -1013,33 +1027,7 @@
         <w:rPr>
           <w:rFonts w:ascii="Garamond" w:hAnsi="Garamond"/>
         </w:rPr>
-        <w:t>to communicate</w:t>
-      </w:r>
-    </w:p>
-    <w:p>
-      <w:pPr>
-        <w:ind w:firstLine="540"/>
-      </w:pPr>
-      <w:r>
-        <w:t>□</w:t>
-      </w:r>
-      <w:r>
-        <w:rPr>
-          <w:rFonts w:ascii="Garamond" w:hAnsi="Garamond"/>
-        </w:rPr>
-        <w:t xml:space="preserve"> </w:t>
-      </w:r>
-      <w:r>
-        <w:rPr>
-          <w:rFonts w:ascii="Garamond" w:hAnsi="Garamond"/>
-        </w:rPr>
-        <w:t>Add</w:t>
-      </w:r>
-      <w:r>
-        <w:rPr>
-          <w:rFonts w:ascii="Garamond" w:hAnsi="Garamond"/>
-        </w:rPr>
-        <w:t xml:space="preserve"> a timer and give extra nice feedback if the user completes the level within a certain time</w:t>
+        <w:t>Add a timer and give extra nice feedback if the user completes the level within a certain time</w:t>
       </w:r>
     </w:p>
     <w:p>

</xml_diff>